<commit_message>
Update doc with FW edits
Minor edits to doc
</commit_message>
<xml_diff>
--- a/documentation/SIGACTAttribution.docx
+++ b/documentation/SIGACTAttribution.docx
@@ -709,15 +709,13 @@
         </w:rPr>
         <w:t xml:space="preserve">Symbol Name: </w:t>
       </w:r>
-      <w:proofErr w:type="spellStart"/>
-      <w:r>
-        <w:rPr>
-          <w:rFonts w:ascii="Georgia" w:hAnsi="Georgia"/>
-          <w:b/>
-        </w:rPr>
-        <w:t>Assisination</w:t>
-      </w:r>
-      <w:proofErr w:type="spellEnd"/>
+      <w:r>
+        <w:rPr>
+          <w:rFonts w:ascii="Georgia" w:hAnsi="Georgia"/>
+          <w:b/>
+        </w:rPr>
+        <w:t>Assassination</w:t>
+      </w:r>
       <w:r>
         <w:rPr>
           <w:rFonts w:ascii="Georgia" w:hAnsi="Georgia"/>
@@ -1164,7 +1162,22 @@
           <w:rFonts w:ascii="Georgia" w:hAnsi="Georgia"/>
           <w:b/>
         </w:rPr>
-        <w:t xml:space="preserve">Woman icon from the Noun Project </w:t>
+        <w:t>Woman icon from the Noun Project</w:t>
+      </w:r>
+    </w:p>
+    <w:p>
+      <w:pPr>
+        <w:rPr>
+          <w:rFonts w:ascii="Georgia" w:hAnsi="Georgia"/>
+          <w:b/>
+        </w:rPr>
+      </w:pPr>
+      <w:r>
+        <w:rPr>
+          <w:rFonts w:ascii="Georgia" w:hAnsi="Georgia"/>
+          <w:b/>
+        </w:rPr>
+        <w:t xml:space="preserve"> </w:t>
       </w:r>
       <w:hyperlink r:id="rId16" w:history="1">
         <w:r>
@@ -1343,7 +1356,6 @@
           <w:rFonts w:ascii="Georgia" w:hAnsi="Georgia"/>
           <w:b/>
         </w:rPr>
-        <w:lastRenderedPageBreak/>
         <w:t>Symbol Name: Detain</w:t>
       </w:r>
     </w:p>
@@ -1659,6 +1671,7 @@
           <w:rFonts w:ascii="Georgia" w:hAnsi="Georgia"/>
           <w:b/>
         </w:rPr>
+        <w:lastRenderedPageBreak/>
         <w:t xml:space="preserve">Symbol Picture: </w:t>
       </w:r>
       <w:r>
@@ -1714,7 +1727,6 @@
           <w:rFonts w:ascii="Georgia" w:hAnsi="Georgia"/>
           <w:b/>
         </w:rPr>
-        <w:lastRenderedPageBreak/>
         <w:t xml:space="preserve">Symbol Source: Developed by </w:t>
       </w:r>
       <w:r>
@@ -1935,7 +1947,42 @@
           <w:rFonts w:ascii="Georgia" w:hAnsi="Georgia"/>
           <w:b/>
         </w:rPr>
-        <w:t xml:space="preserve">Med </w:t>
+        <w:t>Med</w:t>
+      </w:r>
+      <w:r>
+        <w:rPr>
+          <w:rFonts w:ascii="Georgia" w:hAnsi="Georgia"/>
+          <w:b/>
+        </w:rPr>
+        <w:t>ical</w:t>
+      </w:r>
+      <w:r>
+        <w:rPr>
+          <w:rFonts w:ascii="Georgia" w:hAnsi="Georgia"/>
+          <w:b/>
+        </w:rPr>
+        <w:t xml:space="preserve"> Evac</w:t>
+      </w:r>
+      <w:r>
+        <w:rPr>
+          <w:rFonts w:ascii="Georgia" w:hAnsi="Georgia"/>
+          <w:b/>
+        </w:rPr>
+        <w:t>uation</w:t>
+      </w:r>
+      <w:r>
+        <w:rPr>
+          <w:rFonts w:ascii="Georgia" w:hAnsi="Georgia"/>
+          <w:b/>
+        </w:rPr>
+        <w:t xml:space="preserve"> </w:t>
+      </w:r>
+      <w:r>
+        <w:rPr>
+          <w:rFonts w:ascii="Georgia" w:hAnsi="Georgia"/>
+          <w:b/>
+        </w:rPr>
+        <w:t xml:space="preserve">(Med </w:t>
       </w:r>
       <w:proofErr w:type="spellStart"/>
       <w:r>
@@ -1951,32 +1998,37 @@
           <w:rFonts w:ascii="Georgia" w:hAnsi="Georgia"/>
           <w:b/>
         </w:rPr>
-        <w:t xml:space="preserve"> Symbol</w:t>
-      </w:r>
-    </w:p>
-    <w:p>
-      <w:pPr>
-        <w:rPr>
-          <w:rFonts w:ascii="Georgia" w:hAnsi="Georgia"/>
-          <w:b/>
-        </w:rPr>
-      </w:pPr>
-      <w:r>
-        <w:rPr>
-          <w:rFonts w:ascii="Georgia" w:hAnsi="Georgia"/>
-          <w:b/>
-        </w:rPr>
-        <w:t xml:space="preserve">Symbol Name: </w:t>
-      </w:r>
-      <w:proofErr w:type="spellStart"/>
-      <w:r>
-        <w:rPr>
-          <w:rFonts w:ascii="Georgia" w:hAnsi="Georgia"/>
-          <w:b/>
-        </w:rPr>
-        <w:t>MedEvac</w:t>
-      </w:r>
-      <w:proofErr w:type="spellEnd"/>
+        <w:t xml:space="preserve">) </w:t>
+      </w:r>
+      <w:r>
+        <w:rPr>
+          <w:rFonts w:ascii="Georgia" w:hAnsi="Georgia"/>
+          <w:b/>
+        </w:rPr>
+        <w:t>Symbol</w:t>
+      </w:r>
+      <w:r>
+        <w:rPr>
+          <w:rFonts w:ascii="Georgia" w:hAnsi="Georgia"/>
+          <w:b/>
+        </w:rPr>
+        <w:t xml:space="preserve"> </w:t>
+      </w:r>
+    </w:p>
+    <w:p>
+      <w:pPr>
+        <w:rPr>
+          <w:rFonts w:ascii="Georgia" w:hAnsi="Georgia"/>
+          <w:b/>
+        </w:rPr>
+      </w:pPr>
+      <w:r>
+        <w:rPr>
+          <w:rFonts w:ascii="Georgia" w:hAnsi="Georgia"/>
+          <w:b/>
+        </w:rPr>
+        <w:t>Symbol Name: MedEvac</w:t>
+      </w:r>
     </w:p>
     <w:p>
       <w:pPr>
@@ -2140,14 +2192,7 @@
           <w:rFonts w:ascii="Georgia" w:hAnsi="Georgia"/>
           <w:b/>
         </w:rPr>
-        <w:t xml:space="preserve">Modified by </w:t>
-      </w:r>
-      <w:r>
-        <w:rPr>
-          <w:rFonts w:ascii="Georgia" w:hAnsi="Georgia"/>
-          <w:b/>
-        </w:rPr>
-        <w:t>Esri Solutions Team</w:t>
+        <w:t>Modified by Esri Solutions Team</w:t>
       </w:r>
     </w:p>
     <w:p>
@@ -2704,23 +2749,7 @@
           <w:b/>
         </w:rPr>
         <w:lastRenderedPageBreak/>
-        <w:t xml:space="preserve">Acknowledgement: Andrea </w:t>
-      </w:r>
-      <w:proofErr w:type="spellStart"/>
-      <w:r>
-        <w:rPr>
-          <w:rFonts w:ascii="Georgia" w:hAnsi="Georgia"/>
-          <w:b/>
-        </w:rPr>
-        <w:t>Novoa</w:t>
-      </w:r>
-      <w:proofErr w:type="spellEnd"/>
-      <w:r>
-        <w:rPr>
-          <w:rFonts w:ascii="Georgia" w:hAnsi="Georgia"/>
-          <w:b/>
-        </w:rPr>
-        <w:t xml:space="preserve"> from the Noun Project</w:t>
+        <w:t>Acknowledgement: Andrea Novoa from the Noun Project</w:t>
       </w:r>
     </w:p>
     <w:p>
@@ -3151,46 +3180,23 @@
           <w:rFonts w:ascii="Georgia" w:hAnsi="Georgia"/>
           <w:b/>
         </w:rPr>
-        <w:t xml:space="preserve">Symbol </w:t>
-      </w:r>
-      <w:proofErr w:type="spellStart"/>
-      <w:r>
-        <w:rPr>
-          <w:rFonts w:ascii="Georgia" w:hAnsi="Georgia"/>
-          <w:b/>
-        </w:rPr>
-        <w:t>Source</w:t>
-      </w:r>
-      <w:proofErr w:type="gramStart"/>
-      <w:r>
-        <w:rPr>
-          <w:rFonts w:ascii="Georgia" w:hAnsi="Georgia"/>
-          <w:b/>
-        </w:rPr>
-        <w:t>:</w:t>
-      </w:r>
-      <w:r>
-        <w:rPr>
-          <w:rFonts w:ascii="Georgia" w:hAnsi="Georgia"/>
-          <w:b/>
-        </w:rPr>
-        <w:t>“</w:t>
-      </w:r>
-      <w:proofErr w:type="gramEnd"/>
-      <w:r>
-        <w:rPr>
-          <w:rFonts w:ascii="Georgia" w:hAnsi="Georgia"/>
-          <w:b/>
-        </w:rPr>
-        <w:t>Megaphone</w:t>
-      </w:r>
-      <w:proofErr w:type="spellEnd"/>
-      <w:r>
-        <w:rPr>
-          <w:rFonts w:ascii="Georgia" w:hAnsi="Georgia"/>
-          <w:b/>
-        </w:rPr>
-        <w:t>” icon from The Noun Project</w:t>
+        <w:t>Symbol Source:</w:t>
+      </w:r>
+      <w:bookmarkStart w:id="0" w:name="_GoBack"/>
+      <w:r>
+        <w:rPr>
+          <w:rFonts w:ascii="Georgia" w:hAnsi="Georgia"/>
+          <w:b/>
+        </w:rPr>
+        <w:t xml:space="preserve"> </w:t>
+      </w:r>
+      <w:bookmarkEnd w:id="0"/>
+      <w:r>
+        <w:rPr>
+          <w:rFonts w:ascii="Georgia" w:hAnsi="Georgia"/>
+          <w:b/>
+        </w:rPr>
+        <w:t>“Megaphone” icon from The Noun Project</w:t>
       </w:r>
       <w:r>
         <w:rPr>
@@ -3898,8 +3904,6 @@
         </w:rPr>
         <w:t>Esri Solutions Team</w:t>
       </w:r>
-      <w:bookmarkStart w:id="0" w:name="_GoBack"/>
-      <w:bookmarkEnd w:id="0"/>
     </w:p>
     <w:p>
       <w:pPr>
@@ -4162,6 +4166,16 @@
       <w:u w:val="single"/>
     </w:rPr>
   </w:style>
+  <w:style w:type="paragraph" w:styleId="Revision">
+    <w:name w:val="Revision"/>
+    <w:hidden/>
+    <w:uiPriority w:val="99"/>
+    <w:semiHidden/>
+    <w:rsid w:val="008E46EF"/>
+    <w:pPr>
+      <w:spacing w:after="0" w:line="240" w:lineRule="auto"/>
+    </w:pPr>
+  </w:style>
 </w:styles>
 </file>
 
@@ -4392,6 +4406,16 @@
       <w:color w:val="0000FF" w:themeColor="hyperlink"/>
       <w:u w:val="single"/>
     </w:rPr>
+  </w:style>
+  <w:style w:type="paragraph" w:styleId="Revision">
+    <w:name w:val="Revision"/>
+    <w:hidden/>
+    <w:uiPriority w:val="99"/>
+    <w:semiHidden/>
+    <w:rsid w:val="008E46EF"/>
+    <w:pPr>
+      <w:spacing w:after="0" w:line="240" w:lineRule="auto"/>
+    </w:pPr>
   </w:style>
 </w:styles>
 </file>

</xml_diff>